<commit_message>
Adding example images and removing dead links
</commit_message>
<xml_diff>
--- a/Lab01 - BinaryAlpha/Lab01 - BinaryAlpha.docx
+++ b/Lab01 - BinaryAlpha/Lab01 - BinaryAlpha.docx
@@ -979,32 +979,6 @@
           <w:rFonts w:ascii="Calibri" w:eastAsia="Calibri" w:hAnsi="Calibri" w:cs="Calibri"/>
         </w:rPr>
         <w:t>}</w:t>
-      </w:r>
-    </w:p>
-    <w:p>
-      <w:r>
-        <w:t>https://svn.neumont.edu:8443/!/#sp16_cg_jkauer/view/head/Lab01%20-%20BinaryAlpha</w:t>
-      </w:r>
-    </w:p>
-    <w:p>
-      <w:pPr>
-        <w:rPr>
-          <w:rFonts w:ascii="Calibri" w:eastAsia="Calibri" w:hAnsi="Calibri" w:cs="Calibri"/>
-        </w:rPr>
-      </w:pPr>
-      <w:proofErr w:type="gramStart"/>
-      <w:r>
-        <w:rPr>
-          <w:rFonts w:ascii="Calibri" w:eastAsia="Calibri" w:hAnsi="Calibri" w:cs="Calibri"/>
-        </w:rPr>
-        <w:t>revision</w:t>
-      </w:r>
-      <w:proofErr w:type="gramEnd"/>
-      <w:r>
-        <w:rPr>
-          <w:rFonts w:ascii="Calibri" w:eastAsia="Calibri" w:hAnsi="Calibri" w:cs="Calibri"/>
-        </w:rPr>
-        <w:t xml:space="preserve"> 6</w:t>
       </w:r>
     </w:p>
     <w:p>

</xml_diff>